<commit_message>
started section on VF/VT and SCD
</commit_message>
<xml_diff>
--- a/2b_outline.docx
+++ b/2b_outline.docx
@@ -969,6 +969,99 @@
     <w:p>
       <w:pPr>
         <w:widowControl w:val="0"/>
+        <w:autoSpaceDE w:val="0"/>
+        <w:autoSpaceDN w:val="0"/>
+        <w:adjustRightInd w:val="0"/>
+      </w:pPr>
+    </w:p>
+    <w:p>
+      <w:pPr>
+        <w:widowControl w:val="0"/>
+        <w:autoSpaceDE w:val="0"/>
+        <w:autoSpaceDN w:val="0"/>
+        <w:adjustRightInd w:val="0"/>
+      </w:pPr>
+    </w:p>
+    <w:p>
+      <w:pPr>
+        <w:pStyle w:val="ListParagraph"/>
+        <w:widowControl w:val="0"/>
+        <w:numPr>
+          <w:ilvl w:val="0"/>
+          <w:numId w:val="23"/>
+        </w:numPr>
+        <w:autoSpaceDE w:val="0"/>
+        <w:autoSpaceDN w:val="0"/>
+        <w:adjustRightInd w:val="0"/>
+      </w:pPr>
+      <w:r>
+        <w:t>Introdu</w:t>
+      </w:r>
+      <w:r>
+        <w:t>ction</w:t>
+      </w:r>
+    </w:p>
+    <w:p>
+      <w:pPr>
+        <w:pStyle w:val="ListParagraph"/>
+        <w:widowControl w:val="0"/>
+        <w:numPr>
+          <w:ilvl w:val="0"/>
+          <w:numId w:val="23"/>
+        </w:numPr>
+        <w:autoSpaceDE w:val="0"/>
+        <w:autoSpaceDN w:val="0"/>
+        <w:adjustRightInd w:val="0"/>
+      </w:pPr>
+      <w:r>
+        <w:t>History and relation of anatomy to ANS/</w:t>
+      </w:r>
+      <w:proofErr w:type="spellStart"/>
+      <w:r>
+        <w:t>sympathetics</w:t>
+      </w:r>
+      <w:proofErr w:type="spellEnd"/>
+    </w:p>
+    <w:p>
+      <w:pPr>
+        <w:pStyle w:val="ListParagraph"/>
+        <w:widowControl w:val="0"/>
+        <w:numPr>
+          <w:ilvl w:val="0"/>
+          <w:numId w:val="23"/>
+        </w:numPr>
+        <w:autoSpaceDE w:val="0"/>
+        <w:autoSpaceDN w:val="0"/>
+        <w:adjustRightInd w:val="0"/>
+      </w:pPr>
+      <w:r>
+        <w:t>Description of anatomy</w:t>
+      </w:r>
+    </w:p>
+    <w:p>
+      <w:pPr>
+        <w:pStyle w:val="ListParagraph"/>
+        <w:widowControl w:val="0"/>
+        <w:numPr>
+          <w:ilvl w:val="0"/>
+          <w:numId w:val="23"/>
+        </w:numPr>
+        <w:autoSpaceDE w:val="0"/>
+        <w:autoSpaceDN w:val="0"/>
+        <w:adjustRightInd w:val="0"/>
+      </w:pPr>
+      <w:r>
+        <w:t>Example of effects of thoracic spinal cord injury and normal reflexes.</w:t>
+      </w:r>
+    </w:p>
+    <w:p>
+      <w:pPr>
+        <w:pStyle w:val="ListParagraph"/>
+        <w:widowControl w:val="0"/>
+        <w:numPr>
+          <w:ilvl w:val="0"/>
+          <w:numId w:val="23"/>
+        </w:numPr>
         <w:autoSpaceDE w:val="0"/>
         <w:autoSpaceDN w:val="0"/>
         <w:adjustRightInd w:val="0"/>
@@ -1782,7 +1875,7 @@
         <w:rFonts w:ascii="Arial" w:eastAsiaTheme="minorHAnsi" w:hAnsi="Arial" w:cs="Arial" w:hint="default"/>
       </w:rPr>
     </w:lvl>
-    <w:lvl w:ilvl="1" w:tplc="04090003" w:tentative="1">
+    <w:lvl w:ilvl="1" w:tplc="04090003">
       <w:start w:val="1"/>
       <w:numFmt w:val="bullet"/>
       <w:lvlText w:val="o"/>

</xml_diff>